<commit_message>
Korrektur von persönlichen Daten im Interview_Stud5
</commit_message>
<xml_diff>
--- a/01_Verstehen_und_Festlegen_des_Nutzungskontext/Studenten/Interview_Stud5.docx
+++ b/01_Verstehen_und_Festlegen_des_Nutzungskontext/Studenten/Interview_Stud5.docx
@@ -95,7 +95,7 @@
       </w:tblGrid>
       <w:tr>
         <w:trPr>
-          <w:trHeight w:hRule="exact" w:val="288"/>
+          <w:trHeight w:hRule="exact" w:val="405"/>
         </w:trPr>
         <w:tc>
           <w:tcPr>
@@ -149,14 +149,14 @@
                 <w:sz w:val="28"/>
                 <w:szCs w:val="28"/>
               </w:rPr>
-              <w:t>Maschinenbau</w:t>
+              <w:t>Mikrosystemtechnik</w:t>
             </w:r>
           </w:p>
         </w:tc>
       </w:tr>
       <w:tr>
         <w:trPr>
-          <w:trHeight w:hRule="exact" w:val="293"/>
+          <w:trHeight w:hRule="exact" w:val="425"/>
         </w:trPr>
         <w:tc>
           <w:tcPr>
@@ -201,6 +201,7 @@
                 <w:i/>
                 <w:sz w:val="28"/>
                 <w:szCs w:val="28"/>
+                <w:lang w:val="ru-RU"/>
               </w:rPr>
             </w:pPr>
             <w:r>
@@ -209,9 +210,12 @@
                 <w:i/>
                 <w:sz w:val="28"/>
                 <w:szCs w:val="28"/>
+                <w:lang w:val="ru-RU"/>
               </w:rPr>
-              <w:t>3</w:t>
+              <w:t>5</w:t>
             </w:r>
+            <w:bookmarkStart w:id="2" w:name="_GoBack"/>
+            <w:bookmarkEnd w:id="2"/>
           </w:p>
         </w:tc>
       </w:tr>
@@ -235,7 +239,7 @@
           <w:szCs w:val="28"/>
         </w:rPr>
       </w:pPr>
-      <w:bookmarkStart w:id="2" w:name="bookmark3"/>
+      <w:bookmarkStart w:id="3" w:name="bookmark3"/>
       <w:r>
         <w:rPr>
           <w:rFonts w:asciiTheme="minorHAnsi" w:hAnsiTheme="minorHAnsi" w:cstheme="minorHAnsi"/>
@@ -272,7 +276,7 @@
         </w:rPr>
         <w:t xml:space="preserve"> Nutzungskontext</w:t>
       </w:r>
-      <w:bookmarkEnd w:id="2"/>
+      <w:bookmarkEnd w:id="3"/>
     </w:p>
     <w:p>
       <w:pPr>
@@ -777,7 +781,7 @@
           <w:szCs w:val="28"/>
         </w:rPr>
       </w:pPr>
-      <w:bookmarkStart w:id="3" w:name="bookmark4"/>
+      <w:bookmarkStart w:id="4" w:name="bookmark4"/>
       <w:r>
         <w:rPr>
           <w:rFonts w:asciiTheme="minorHAnsi" w:hAnsiTheme="minorHAnsi" w:cstheme="minorHAnsi"/>
@@ -796,8 +800,6 @@
         </w:rPr>
         <w:t>- Systemumgang (Usability)</w:t>
       </w:r>
-      <w:bookmarkStart w:id="4" w:name="_GoBack"/>
-      <w:bookmarkEnd w:id="3"/>
       <w:bookmarkEnd w:id="4"/>
     </w:p>
     <w:p>

</xml_diff>

<commit_message>
Szenarien für Immatrikulationsbescheinigung und Noteneinsicht
</commit_message>
<xml_diff>
--- a/01_Verstehen_und_Festlegen_des_Nutzungskontext/Studenten/Interview_Stud5.docx
+++ b/01_Verstehen_und_Festlegen_des_Nutzungskontext/Studenten/Interview_Stud5.docx
@@ -214,8 +214,6 @@
               </w:rPr>
               <w:t>5</w:t>
             </w:r>
-            <w:bookmarkStart w:id="2" w:name="_GoBack"/>
-            <w:bookmarkEnd w:id="2"/>
           </w:p>
         </w:tc>
       </w:tr>
@@ -239,7 +237,7 @@
           <w:szCs w:val="28"/>
         </w:rPr>
       </w:pPr>
-      <w:bookmarkStart w:id="3" w:name="bookmark3"/>
+      <w:bookmarkStart w:id="2" w:name="bookmark3"/>
       <w:r>
         <w:rPr>
           <w:rFonts w:asciiTheme="minorHAnsi" w:hAnsiTheme="minorHAnsi" w:cstheme="minorHAnsi"/>
@@ -276,7 +274,7 @@
         </w:rPr>
         <w:t xml:space="preserve"> Nutzungskontext</w:t>
       </w:r>
-      <w:bookmarkEnd w:id="3"/>
+      <w:bookmarkEnd w:id="2"/>
     </w:p>
     <w:p>
       <w:pPr>
@@ -489,21 +487,14 @@
           <w:rFonts w:asciiTheme="minorHAnsi" w:hAnsiTheme="minorHAnsi" w:cstheme="minorHAnsi"/>
           <w:i/>
         </w:rPr>
-        <w:t>Prüfungsan</w:t>
-      </w:r>
-      <w:r>
-        <w:rPr>
-          <w:rFonts w:asciiTheme="minorHAnsi" w:hAnsiTheme="minorHAnsi" w:cstheme="minorHAnsi"/>
-          <w:i/>
-        </w:rPr>
-        <w:t>/ab</w:t>
-      </w:r>
-      <w:r>
-        <w:rPr>
-          <w:rFonts w:asciiTheme="minorHAnsi" w:hAnsiTheme="minorHAnsi" w:cstheme="minorHAnsi"/>
-          <w:i/>
-        </w:rPr>
-        <w:t>meldung</w:t>
+        <w:t>Prüfungsanmeldung</w:t>
+      </w:r>
+      <w:r>
+        <w:rPr>
+          <w:rFonts w:asciiTheme="minorHAnsi" w:hAnsiTheme="minorHAnsi" w:cstheme="minorHAnsi"/>
+          <w:i/>
+        </w:rPr>
+        <w:t xml:space="preserve"> , Prüfungsabmeldung</w:t>
       </w:r>
     </w:p>
     <w:p>
@@ -624,28 +615,30 @@
           <w:rFonts w:asciiTheme="minorHAnsi" w:hAnsiTheme="minorHAnsi" w:cstheme="minorHAnsi"/>
           <w:i/>
         </w:rPr>
-        <w:t>Prüfungsan</w:t>
-      </w:r>
-      <w:r>
-        <w:rPr>
-          <w:rFonts w:asciiTheme="minorHAnsi" w:hAnsiTheme="minorHAnsi" w:cstheme="minorHAnsi"/>
-          <w:i/>
-        </w:rPr>
-        <w:t>/ab</w:t>
-      </w:r>
-      <w:r>
-        <w:rPr>
-          <w:rFonts w:asciiTheme="minorHAnsi" w:hAnsiTheme="minorHAnsi" w:cstheme="minorHAnsi"/>
-          <w:i/>
-        </w:rPr>
-        <w:t>meldung</w:t>
-      </w:r>
-      <w:r>
-        <w:rPr>
-          <w:rFonts w:asciiTheme="minorHAnsi" w:hAnsiTheme="minorHAnsi" w:cstheme="minorHAnsi"/>
-          <w:i/>
-        </w:rPr>
-        <w:t xml:space="preserve"> – </w:t>
+        <w:t>Prüfungsanmeldung</w:t>
+      </w:r>
+      <w:bookmarkStart w:id="3" w:name="_GoBack"/>
+      <w:bookmarkEnd w:id="3"/>
+      <w:r>
+        <w:rPr>
+          <w:rFonts w:asciiTheme="minorHAnsi" w:hAnsiTheme="minorHAnsi" w:cstheme="minorHAnsi"/>
+          <w:i/>
+        </w:rPr>
+        <w:t>, Prüfungsabmeldung</w:t>
+      </w:r>
+      <w:r>
+        <w:rPr>
+          <w:rFonts w:asciiTheme="minorHAnsi" w:hAnsiTheme="minorHAnsi" w:cstheme="minorHAnsi"/>
+          <w:i/>
+        </w:rPr>
+        <w:t xml:space="preserve"> </w:t>
+      </w:r>
+      <w:r>
+        <w:rPr>
+          <w:rFonts w:asciiTheme="minorHAnsi" w:hAnsiTheme="minorHAnsi" w:cstheme="minorHAnsi"/>
+          <w:i/>
+        </w:rPr>
+        <w:t xml:space="preserve">– </w:t>
       </w:r>
       <w:r>
         <w:rPr>

</xml_diff>